<commit_message>
dont calculate ray dir twice
</commit_message>
<xml_diff>
--- a/assignment1a/Assignment1a.docx
+++ b/assignment1a/Assignment1a.docx
@@ -43,7 +43,21 @@
         <w:rPr>
           <w:rFonts w:ascii="Times New Roman" w:hAnsi="Times New Roman" w:cs="Times New Roman"/>
         </w:rPr>
-        <w:t xml:space="preserve"> (fig-1)</w:t>
+        <w:t xml:space="preserve"> (</w:t>
+      </w:r>
+      <w:proofErr w:type="gramStart"/>
+      <w:r>
+        <w:rPr>
+          <w:rFonts w:ascii="Times New Roman" w:hAnsi="Times New Roman" w:cs="Times New Roman"/>
+        </w:rPr>
+        <w:t>fig-1</w:t>
+      </w:r>
+      <w:proofErr w:type="gramEnd"/>
+      <w:r>
+        <w:rPr>
+          <w:rFonts w:ascii="Times New Roman" w:hAnsi="Times New Roman" w:cs="Times New Roman"/>
+        </w:rPr>
+        <w:t>)</w:t>
       </w:r>
       <w:r>
         <w:rPr>
@@ -61,11 +75,19 @@
           <w:rFonts w:ascii="Consolas" w:hAnsi="Consolas" w:cs="Consolas"/>
         </w:rPr>
       </w:pPr>
-      <w:r>
-        <w:rPr>
-          <w:rFonts w:ascii="Consolas" w:hAnsi="Consolas" w:cs="Consolas"/>
-        </w:rPr>
-        <w:t>imsize 512 512</w:t>
+      <w:proofErr w:type="spellStart"/>
+      <w:r>
+        <w:rPr>
+          <w:rFonts w:ascii="Consolas" w:hAnsi="Consolas" w:cs="Consolas"/>
+        </w:rPr>
+        <w:t>imsize</w:t>
+      </w:r>
+      <w:proofErr w:type="spellEnd"/>
+      <w:r>
+        <w:rPr>
+          <w:rFonts w:ascii="Consolas" w:hAnsi="Consolas" w:cs="Consolas"/>
+        </w:rPr>
+        <w:t xml:space="preserve"> 512 512</w:t>
       </w:r>
     </w:p>
     <w:p>
@@ -87,50 +109,82 @@
           <w:rFonts w:ascii="Consolas" w:hAnsi="Consolas" w:cs="Consolas"/>
         </w:rPr>
       </w:pPr>
-      <w:r>
-        <w:rPr>
-          <w:rFonts w:ascii="Consolas" w:hAnsi="Consolas" w:cs="Consolas"/>
-        </w:rPr>
-        <w:t>viewdir 0 0 -1</w:t>
-      </w:r>
-    </w:p>
-    <w:p>
-      <w:pPr>
-        <w:rPr>
-          <w:rFonts w:ascii="Consolas" w:hAnsi="Consolas" w:cs="Consolas"/>
-        </w:rPr>
-      </w:pPr>
-      <w:r>
-        <w:rPr>
-          <w:rFonts w:ascii="Consolas" w:hAnsi="Consolas" w:cs="Consolas"/>
-        </w:rPr>
-        <w:t>hfov 45</w:t>
-      </w:r>
-    </w:p>
-    <w:p>
-      <w:pPr>
-        <w:rPr>
-          <w:rFonts w:ascii="Consolas" w:hAnsi="Consolas" w:cs="Consolas"/>
-        </w:rPr>
-      </w:pPr>
-      <w:r>
-        <w:rPr>
-          <w:rFonts w:ascii="Consolas" w:hAnsi="Consolas" w:cs="Consolas"/>
-        </w:rPr>
-        <w:t>updir 0 1 0</w:t>
-      </w:r>
-    </w:p>
-    <w:p>
-      <w:pPr>
-        <w:rPr>
-          <w:rFonts w:ascii="Consolas" w:hAnsi="Consolas" w:cs="Consolas"/>
-        </w:rPr>
-      </w:pPr>
-      <w:r>
-        <w:rPr>
-          <w:rFonts w:ascii="Consolas" w:hAnsi="Consolas" w:cs="Consolas"/>
-        </w:rPr>
-        <w:t>bkgcolor 0</w:t>
+      <w:proofErr w:type="spellStart"/>
+      <w:r>
+        <w:rPr>
+          <w:rFonts w:ascii="Consolas" w:hAnsi="Consolas" w:cs="Consolas"/>
+        </w:rPr>
+        <w:t>viewdir</w:t>
+      </w:r>
+      <w:proofErr w:type="spellEnd"/>
+      <w:r>
+        <w:rPr>
+          <w:rFonts w:ascii="Consolas" w:hAnsi="Consolas" w:cs="Consolas"/>
+        </w:rPr>
+        <w:t xml:space="preserve"> 0 0 -1</w:t>
+      </w:r>
+    </w:p>
+    <w:p>
+      <w:pPr>
+        <w:rPr>
+          <w:rFonts w:ascii="Consolas" w:hAnsi="Consolas" w:cs="Consolas"/>
+        </w:rPr>
+      </w:pPr>
+      <w:proofErr w:type="spellStart"/>
+      <w:r>
+        <w:rPr>
+          <w:rFonts w:ascii="Consolas" w:hAnsi="Consolas" w:cs="Consolas"/>
+        </w:rPr>
+        <w:t>hfov</w:t>
+      </w:r>
+      <w:proofErr w:type="spellEnd"/>
+      <w:r>
+        <w:rPr>
+          <w:rFonts w:ascii="Consolas" w:hAnsi="Consolas" w:cs="Consolas"/>
+        </w:rPr>
+        <w:t xml:space="preserve"> 45</w:t>
+      </w:r>
+    </w:p>
+    <w:p>
+      <w:pPr>
+        <w:rPr>
+          <w:rFonts w:ascii="Consolas" w:hAnsi="Consolas" w:cs="Consolas"/>
+        </w:rPr>
+      </w:pPr>
+      <w:proofErr w:type="spellStart"/>
+      <w:r>
+        <w:rPr>
+          <w:rFonts w:ascii="Consolas" w:hAnsi="Consolas" w:cs="Consolas"/>
+        </w:rPr>
+        <w:t>updir</w:t>
+      </w:r>
+      <w:proofErr w:type="spellEnd"/>
+      <w:r>
+        <w:rPr>
+          <w:rFonts w:ascii="Consolas" w:hAnsi="Consolas" w:cs="Consolas"/>
+        </w:rPr>
+        <w:t xml:space="preserve"> 0 1 0</w:t>
+      </w:r>
+    </w:p>
+    <w:p>
+      <w:pPr>
+        <w:rPr>
+          <w:rFonts w:ascii="Consolas" w:hAnsi="Consolas" w:cs="Consolas"/>
+        </w:rPr>
+      </w:pPr>
+      <w:proofErr w:type="spellStart"/>
+      <w:r>
+        <w:rPr>
+          <w:rFonts w:ascii="Consolas" w:hAnsi="Consolas" w:cs="Consolas"/>
+        </w:rPr>
+        <w:t>bkgcolor</w:t>
+      </w:r>
+      <w:proofErr w:type="spellEnd"/>
+      <w:r>
+        <w:rPr>
+          <w:rFonts w:ascii="Consolas" w:hAnsi="Consolas" w:cs="Consolas"/>
+        </w:rPr>
+        <w:t xml:space="preserve"> 0</w:t>
       </w:r>
       <w:r>
         <w:rPr>
@@ -176,11 +230,19 @@
           <w:rFonts w:ascii="Consolas" w:hAnsi="Consolas" w:cs="Consolas"/>
         </w:rPr>
       </w:pPr>
-      <w:r>
-        <w:rPr>
-          <w:rFonts w:ascii="Consolas" w:hAnsi="Consolas" w:cs="Consolas"/>
-        </w:rPr>
-        <w:t>mtlcolor 1 0 0</w:t>
+      <w:proofErr w:type="spellStart"/>
+      <w:r>
+        <w:rPr>
+          <w:rFonts w:ascii="Consolas" w:hAnsi="Consolas" w:cs="Consolas"/>
+        </w:rPr>
+        <w:t>mtlcolor</w:t>
+      </w:r>
+      <w:proofErr w:type="spellEnd"/>
+      <w:r>
+        <w:rPr>
+          <w:rFonts w:ascii="Consolas" w:hAnsi="Consolas" w:cs="Consolas"/>
+        </w:rPr>
+        <w:t xml:space="preserve"> 1 0 0</w:t>
       </w:r>
     </w:p>
     <w:p>
@@ -209,11 +271,19 @@
           <w:rFonts w:ascii="Consolas" w:hAnsi="Consolas" w:cs="Consolas"/>
         </w:rPr>
       </w:pPr>
-      <w:r>
-        <w:rPr>
-          <w:rFonts w:ascii="Consolas" w:hAnsi="Consolas" w:cs="Consolas"/>
-        </w:rPr>
-        <w:t>mtlcolor 0 1 0</w:t>
+      <w:proofErr w:type="spellStart"/>
+      <w:r>
+        <w:rPr>
+          <w:rFonts w:ascii="Consolas" w:hAnsi="Consolas" w:cs="Consolas"/>
+        </w:rPr>
+        <w:t>mtlcolor</w:t>
+      </w:r>
+      <w:proofErr w:type="spellEnd"/>
+      <w:r>
+        <w:rPr>
+          <w:rFonts w:ascii="Consolas" w:hAnsi="Consolas" w:cs="Consolas"/>
+        </w:rPr>
+        <w:t xml:space="preserve"> 0 1 0</w:t>
       </w:r>
     </w:p>
     <w:p>
@@ -378,7 +448,45 @@
         <w:rPr>
           <w:rFonts w:ascii="Times New Roman" w:hAnsi="Times New Roman" w:cs="Times New Roman"/>
         </w:rPr>
-        <w:t xml:space="preserve"> Let’s try using 0.15 0.1 0 for the eye position and we’ll see the spheres move up and to the right because the eye has moved down and to the left (fig-2). If we then change the z value to 0.5 the spheres will get bigger because we’re viewing them from closer (fig-3).</w:t>
+        <w:t xml:space="preserve"> Let’s try using </w:t>
+      </w:r>
+      <w:r>
+        <w:rPr>
+          <w:rFonts w:ascii="Times New Roman" w:hAnsi="Times New Roman" w:cs="Times New Roman"/>
+        </w:rPr>
+        <w:t>-</w:t>
+      </w:r>
+      <w:r>
+        <w:rPr>
+          <w:rFonts w:ascii="Times New Roman" w:hAnsi="Times New Roman" w:cs="Times New Roman"/>
+        </w:rPr>
+        <w:t xml:space="preserve">0.15 </w:t>
+      </w:r>
+      <w:r>
+        <w:rPr>
+          <w:rFonts w:ascii="Times New Roman" w:hAnsi="Times New Roman" w:cs="Times New Roman"/>
+        </w:rPr>
+        <w:t>-</w:t>
+      </w:r>
+      <w:r>
+        <w:rPr>
+          <w:rFonts w:ascii="Times New Roman" w:hAnsi="Times New Roman" w:cs="Times New Roman"/>
+        </w:rPr>
+        <w:t>0.1 0 for the eye position and we’ll see the spheres move up and to the right because the eye has moved down and to the left (fig-2). If we then change the z value to 0.5 the spheres will get bigger because we’re viewing them from closer (</w:t>
+      </w:r>
+      <w:proofErr w:type="gramStart"/>
+      <w:r>
+        <w:rPr>
+          <w:rFonts w:ascii="Times New Roman" w:hAnsi="Times New Roman" w:cs="Times New Roman"/>
+        </w:rPr>
+        <w:t>fig-3</w:t>
+      </w:r>
+      <w:proofErr w:type="gramEnd"/>
+      <w:r>
+        <w:rPr>
+          <w:rFonts w:ascii="Times New Roman" w:hAnsi="Times New Roman" w:cs="Times New Roman"/>
+        </w:rPr>
+        <w:t>).</w:t>
       </w:r>
       <w:r>
         <w:rPr>
@@ -401,7 +509,7 @@
           <w:noProof/>
         </w:rPr>
         <w:drawing>
-          <wp:inline distT="0" distB="0" distL="0" distR="0" wp14:anchorId="46F3DBAC" wp14:editId="5D196806">
+          <wp:inline distT="0" distB="0" distL="0" distR="0" wp14:anchorId="46F3DBAC" wp14:editId="3B80CF2F">
             <wp:extent cx="1876425" cy="1876425"/>
             <wp:effectExtent l="0" t="0" r="3175" b="3175"/>
             <wp:docPr id="505646336" name="Picture 2" descr="A red and green circles&#10;&#10;Description automatically generated"/>
@@ -470,7 +578,7 @@
           <w:noProof/>
         </w:rPr>
         <w:drawing>
-          <wp:inline distT="0" distB="0" distL="0" distR="0" wp14:anchorId="303989E8" wp14:editId="7D5C6847">
+          <wp:inline distT="0" distB="0" distL="0" distR="0" wp14:anchorId="303989E8" wp14:editId="56D4C470">
             <wp:extent cx="1914525" cy="1877298"/>
             <wp:effectExtent l="0" t="0" r="3175" b="2540"/>
             <wp:docPr id="480434286" name="Picture 3" descr="A red and green circles&#10;&#10;Description automatically generated"/>
@@ -557,7 +665,21 @@
         <w:rPr>
           <w:rFonts w:ascii="Times New Roman" w:hAnsi="Times New Roman" w:cs="Times New Roman"/>
         </w:rPr>
-        <w:t xml:space="preserve"> will appear to move down and to the left (fig-4). One thing to note is that the view direction is normalized, so above 1 the values don’t matter. If we change our z value from -1.0 to -100.0 the view will stay the exact same.</w:t>
+        <w:t xml:space="preserve"> will appear to move down and to the left (</w:t>
+      </w:r>
+      <w:proofErr w:type="gramStart"/>
+      <w:r>
+        <w:rPr>
+          <w:rFonts w:ascii="Times New Roman" w:hAnsi="Times New Roman" w:cs="Times New Roman"/>
+        </w:rPr>
+        <w:t>fig-4</w:t>
+      </w:r>
+      <w:proofErr w:type="gramEnd"/>
+      <w:r>
+        <w:rPr>
+          <w:rFonts w:ascii="Times New Roman" w:hAnsi="Times New Roman" w:cs="Times New Roman"/>
+        </w:rPr>
+        <w:t>). One thing to note is that the view direction is normalized, so above 1 the values don’t matter. If we change our z value from -1.0 to -100.0 the view will stay the exact same.</w:t>
       </w:r>
     </w:p>
     <w:p>
@@ -598,7 +720,21 @@
         <w:rPr>
           <w:rFonts w:ascii="Times New Roman" w:hAnsi="Times New Roman" w:cs="Times New Roman"/>
         </w:rPr>
-        <w:t>to view the scene in different ways. Changing the up direction from (0 1 0) (straight up the Y axis) to (1 0 0) (straight up the X axis) rotates the scene 90 degrees and the green sphere appears on the bottom (fig-5).</w:t>
+        <w:t>to view the scene in different ways. Changing the up direction from (0 1 0) (straight up the Y axis) to (1 0 0) (straight up the X axis) rotates the scene 90 degrees and the green sphere appears on the bottom (</w:t>
+      </w:r>
+      <w:proofErr w:type="gramStart"/>
+      <w:r>
+        <w:rPr>
+          <w:rFonts w:ascii="Times New Roman" w:hAnsi="Times New Roman" w:cs="Times New Roman"/>
+        </w:rPr>
+        <w:t>fig-5</w:t>
+      </w:r>
+      <w:proofErr w:type="gramEnd"/>
+      <w:r>
+        <w:rPr>
+          <w:rFonts w:ascii="Times New Roman" w:hAnsi="Times New Roman" w:cs="Times New Roman"/>
+        </w:rPr>
+        <w:t>).</w:t>
       </w:r>
     </w:p>
     <w:p>
@@ -652,13 +788,41 @@
         <w:rPr>
           <w:rFonts w:ascii="Times New Roman" w:hAnsi="Times New Roman" w:cs="Times New Roman"/>
         </w:rPr>
-        <w:t xml:space="preserve"> at the horizontal field of view. This parameter defines how much of our scene we can view. If the field of view angle is very small, then less of our scene will be visible and our spheres will appear larger (fig-6). Conversely, if the angle is large then more of the scene will</w:t>
-      </w:r>
-      <w:r>
-        <w:rPr>
-          <w:rFonts w:ascii="Times New Roman" w:hAnsi="Times New Roman" w:cs="Times New Roman"/>
-        </w:rPr>
-        <w:t xml:space="preserve"> be visible and our spheres will appear smaller (fig-7).</w:t>
+        <w:t xml:space="preserve"> at the horizontal field of view. This parameter defines how much of our scene we can view. If the field of view angle is very small, then less of our scene will be visible and our spheres will appear larger (</w:t>
+      </w:r>
+      <w:proofErr w:type="gramStart"/>
+      <w:r>
+        <w:rPr>
+          <w:rFonts w:ascii="Times New Roman" w:hAnsi="Times New Roman" w:cs="Times New Roman"/>
+        </w:rPr>
+        <w:t>fig-6</w:t>
+      </w:r>
+      <w:proofErr w:type="gramEnd"/>
+      <w:r>
+        <w:rPr>
+          <w:rFonts w:ascii="Times New Roman" w:hAnsi="Times New Roman" w:cs="Times New Roman"/>
+        </w:rPr>
+        <w:t>). Conversely, if the angle is large then more of the scene will</w:t>
+      </w:r>
+      <w:r>
+        <w:rPr>
+          <w:rFonts w:ascii="Times New Roman" w:hAnsi="Times New Roman" w:cs="Times New Roman"/>
+        </w:rPr>
+        <w:t xml:space="preserve"> be visible and our spheres will appear smaller (</w:t>
+      </w:r>
+      <w:proofErr w:type="gramStart"/>
+      <w:r>
+        <w:rPr>
+          <w:rFonts w:ascii="Times New Roman" w:hAnsi="Times New Roman" w:cs="Times New Roman"/>
+        </w:rPr>
+        <w:t>fig-7</w:t>
+      </w:r>
+      <w:proofErr w:type="gramEnd"/>
+      <w:r>
+        <w:rPr>
+          <w:rFonts w:ascii="Times New Roman" w:hAnsi="Times New Roman" w:cs="Times New Roman"/>
+        </w:rPr>
+        <w:t>).</w:t>
       </w:r>
     </w:p>
     <w:p>
@@ -702,7 +866,7 @@
           <w:noProof/>
         </w:rPr>
         <w:drawing>
-          <wp:inline distT="0" distB="0" distL="0" distR="0" wp14:anchorId="230D3C32" wp14:editId="4998936C">
+          <wp:inline distT="0" distB="0" distL="0" distR="0" wp14:anchorId="230D3C32" wp14:editId="1A1FF3B2">
             <wp:extent cx="1714500" cy="1714500"/>
             <wp:effectExtent l="0" t="0" r="0" b="0"/>
             <wp:docPr id="2147322163" name="Picture 4" descr="A red and green circles&#10;&#10;Description automatically generated"/>
@@ -779,7 +943,7 @@
           <w:noProof/>
         </w:rPr>
         <w:drawing>
-          <wp:inline distT="0" distB="0" distL="0" distR="0" wp14:anchorId="42023A48" wp14:editId="45B4F144">
+          <wp:inline distT="0" distB="0" distL="0" distR="0" wp14:anchorId="42023A48" wp14:editId="2F1D8264">
             <wp:extent cx="1676400" cy="1676400"/>
             <wp:effectExtent l="0" t="0" r="0" b="0"/>
             <wp:docPr id="260086104" name="Picture 5" descr="A red and green circle&#10;&#10;Description automatically generated"/>
@@ -856,7 +1020,7 @@
           <w:noProof/>
         </w:rPr>
         <w:drawing>
-          <wp:inline distT="0" distB="0" distL="0" distR="0" wp14:anchorId="6E1A02FE" wp14:editId="47BD56BA">
+          <wp:inline distT="0" distB="0" distL="0" distR="0" wp14:anchorId="6E1A02FE" wp14:editId="36F9FAF6">
             <wp:extent cx="1619250" cy="1612877"/>
             <wp:effectExtent l="0" t="0" r="0" b="635"/>
             <wp:docPr id="1161178331" name="Picture 7" descr="A red and green circle&#10;&#10;Description automatically generated"/>
@@ -933,7 +1097,7 @@
           <w:noProof/>
         </w:rPr>
         <w:drawing>
-          <wp:inline distT="0" distB="0" distL="0" distR="0" wp14:anchorId="0C95AB7D" wp14:editId="32A6E574">
+          <wp:inline distT="0" distB="0" distL="0" distR="0" wp14:anchorId="0C95AB7D" wp14:editId="11BA6679">
             <wp:extent cx="1695450" cy="1712325"/>
             <wp:effectExtent l="0" t="0" r="0" b="2540"/>
             <wp:docPr id="1671995840" name="Picture 6" descr="A red and green circles&#10;&#10;Description automatically generated"/>

</xml_diff>